<commit_message>
no juz duzo nawet xd
</commit_message>
<xml_diff>
--- a/Etap II.docx
+++ b/Etap II.docx
@@ -153,12 +153,24 @@
         <w:rPr>
           <w:rFonts w:ascii="Times New Roman" w:hAnsi="Times New Roman" w:cs="Times New Roman"/>
         </w:rPr>
-        <w:t xml:space="preserve">Celem projektu jest stworzenie ogólnodostępnej platformy świadczącej usługi edukacyjne za pomocą kursów online. </w:t>
+        <w:t>Celem projektu jest stworzenie ogólnodostępnej platformy świadczącej</w:t>
       </w:r>
       <w:r>
         <w:rPr>
           <w:rFonts w:ascii="Times New Roman" w:hAnsi="Times New Roman" w:cs="Times New Roman"/>
         </w:rPr>
+        <w:t xml:space="preserve"> odpłatnie</w:t>
+      </w:r>
+      <w:r>
+        <w:rPr>
+          <w:rFonts w:ascii="Times New Roman" w:hAnsi="Times New Roman" w:cs="Times New Roman"/>
+        </w:rPr>
+        <w:t xml:space="preserve"> usługi edukacyjne za pomocą kursów online. </w:t>
+      </w:r>
+      <w:r>
+        <w:rPr>
+          <w:rFonts w:ascii="Times New Roman" w:hAnsi="Times New Roman" w:cs="Times New Roman"/>
+        </w:rPr>
         <w:t>Treści są przygotowane dla osób chcących zdobyć wiedzę i umiejętności w dziedzinie</w:t>
       </w:r>
       <w:r>
@@ -171,12 +183,18 @@
         <w:rPr>
           <w:rFonts w:ascii="Times New Roman" w:hAnsi="Times New Roman" w:cs="Times New Roman"/>
         </w:rPr>
-        <w:t>System jest przygotowany pod klientów, którzy są zainteresowani kupieniem wybranych kursów, które są dostępne na stronie internetowej</w:t>
+        <w:t>System jest przygotowany pod klientów, którzy są zainteresowani</w:t>
       </w:r>
       <w:r>
         <w:rPr>
           <w:rFonts w:ascii="Times New Roman" w:hAnsi="Times New Roman" w:cs="Times New Roman"/>
         </w:rPr>
+        <w:t xml:space="preserve"> kupnem wybranych kursów</w:t>
+      </w:r>
+      <w:r>
+        <w:rPr>
+          <w:rFonts w:ascii="Times New Roman" w:hAnsi="Times New Roman" w:cs="Times New Roman"/>
+        </w:rPr>
         <w:t>.</w:t>
       </w:r>
       <w:r>
@@ -191,7 +209,324 @@
         <w:pStyle w:val="Podtytu"/>
       </w:pPr>
       <w:r>
-        <w:t>Specyfikacja funkcjonalna, niefunkcjonalna</w:t>
+        <w:t>Specyfikacja fun</w:t>
+      </w:r>
+      <w:r>
+        <w:t>kcjonalna, niefunkcjonalna</w:t>
+      </w:r>
+    </w:p>
+    <w:p>
+      <w:pPr>
+        <w:pStyle w:val="Nagwek1"/>
+      </w:pPr>
+      <w:r>
+        <w:t>Diagram hierarchii funkcji</w:t>
+      </w:r>
+    </w:p>
+    <w:p>
+      <w:r>
+        <w:rPr>
+          <w:noProof/>
+        </w:rPr>
+        <w:drawing>
+          <wp:inline distT="0" distB="0" distL="0" distR="0">
+            <wp:extent cx="5760720" cy="3694524"/>
+            <wp:effectExtent l="19050" t="0" r="0" b="0"/>
+            <wp:docPr id="1" name="Obraz 1"/>
+            <wp:cNvGraphicFramePr>
+              <a:graphicFrameLocks xmlns:a="http://schemas.openxmlformats.org/drawingml/2006/main" noChangeAspect="1"/>
+            </wp:cNvGraphicFramePr>
+            <a:graphic xmlns:a="http://schemas.openxmlformats.org/drawingml/2006/main">
+              <a:graphicData uri="http://schemas.openxmlformats.org/drawingml/2006/picture">
+                <pic:pic xmlns:pic="http://schemas.openxmlformats.org/drawingml/2006/picture">
+                  <pic:nvPicPr>
+                    <pic:cNvPr id="0" name="Picture 1"/>
+                    <pic:cNvPicPr>
+                      <a:picLocks noChangeAspect="1" noChangeArrowheads="1"/>
+                    </pic:cNvPicPr>
+                  </pic:nvPicPr>
+                  <pic:blipFill>
+                    <a:blip r:embed="rId5"/>
+                    <a:srcRect/>
+                    <a:stretch>
+                      <a:fillRect/>
+                    </a:stretch>
+                  </pic:blipFill>
+                  <pic:spPr bwMode="auto">
+                    <a:xfrm>
+                      <a:off x="0" y="0"/>
+                      <a:ext cx="5760720" cy="3694524"/>
+                    </a:xfrm>
+                    <a:prstGeom prst="rect">
+                      <a:avLst/>
+                    </a:prstGeom>
+                    <a:noFill/>
+                    <a:ln w="9525">
+                      <a:noFill/>
+                      <a:miter lim="800000"/>
+                      <a:headEnd/>
+                      <a:tailEnd/>
+                    </a:ln>
+                  </pic:spPr>
+                </pic:pic>
+              </a:graphicData>
+            </a:graphic>
+          </wp:inline>
+        </w:drawing>
+      </w:r>
+    </w:p>
+    <w:p>
+      <w:pPr>
+        <w:rPr>
+          <w:rFonts w:ascii="Modern No. 20" w:eastAsiaTheme="majorEastAsia" w:hAnsi="Modern No. 20" w:cstheme="majorBidi"/>
+          <w:bCs/>
+          <w:color w:val="000000" w:themeColor="text1"/>
+          <w:sz w:val="28"/>
+          <w:szCs w:val="28"/>
+        </w:rPr>
+      </w:pPr>
+      <w:r>
+        <w:br w:type="page"/>
+      </w:r>
+    </w:p>
+    <w:p>
+      <w:pPr>
+        <w:pStyle w:val="Nagwek1"/>
+      </w:pPr>
+      <w:r>
+        <w:lastRenderedPageBreak/>
+        <w:t>Lista funkcji</w:t>
+      </w:r>
+    </w:p>
+    <w:p>
+      <w:pPr>
+        <w:pStyle w:val="Akapitzlist"/>
+        <w:numPr>
+          <w:ilvl w:val="0"/>
+          <w:numId w:val="2"/>
+        </w:numPr>
+      </w:pPr>
+      <w:r>
+        <w:t xml:space="preserve">Rejestracja </w:t>
+      </w:r>
+    </w:p>
+    <w:p>
+      <w:pPr>
+        <w:pStyle w:val="Akapitzlist"/>
+        <w:numPr>
+          <w:ilvl w:val="0"/>
+          <w:numId w:val="2"/>
+        </w:numPr>
+      </w:pPr>
+      <w:r>
+        <w:t>Logowanie</w:t>
+      </w:r>
+    </w:p>
+    <w:p>
+      <w:pPr>
+        <w:pStyle w:val="Akapitzlist"/>
+        <w:numPr>
+          <w:ilvl w:val="0"/>
+          <w:numId w:val="2"/>
+        </w:numPr>
+      </w:pPr>
+      <w:r>
+        <w:t>Wylogowanie</w:t>
+      </w:r>
+    </w:p>
+    <w:p>
+      <w:pPr>
+        <w:pStyle w:val="Akapitzlist"/>
+        <w:numPr>
+          <w:ilvl w:val="0"/>
+          <w:numId w:val="2"/>
+        </w:numPr>
+      </w:pPr>
+      <w:r>
+        <w:t>Edycja danych osobowych</w:t>
+      </w:r>
+    </w:p>
+    <w:p>
+      <w:pPr>
+        <w:pStyle w:val="Akapitzlist"/>
+        <w:numPr>
+          <w:ilvl w:val="0"/>
+          <w:numId w:val="2"/>
+        </w:numPr>
+      </w:pPr>
+      <w:r>
+        <w:t>Wyświetlenie kursów na liście produktów</w:t>
+      </w:r>
+    </w:p>
+    <w:p>
+      <w:pPr>
+        <w:pStyle w:val="Akapitzlist"/>
+        <w:numPr>
+          <w:ilvl w:val="0"/>
+          <w:numId w:val="2"/>
+        </w:numPr>
+      </w:pPr>
+      <w:r>
+        <w:t>Wyświetlanie kursu na karcie produktu</w:t>
+      </w:r>
+    </w:p>
+    <w:p>
+      <w:pPr>
+        <w:pStyle w:val="Akapitzlist"/>
+        <w:numPr>
+          <w:ilvl w:val="0"/>
+          <w:numId w:val="2"/>
+        </w:numPr>
+      </w:pPr>
+      <w:r>
+        <w:t>Wyświetlanie treści w postaci filmu</w:t>
+      </w:r>
+    </w:p>
+    <w:p>
+      <w:pPr>
+        <w:pStyle w:val="Akapitzlist"/>
+        <w:numPr>
+          <w:ilvl w:val="0"/>
+          <w:numId w:val="2"/>
+        </w:numPr>
+      </w:pPr>
+      <w:r>
+        <w:t>Wyświetlenie strony zakupowej</w:t>
+      </w:r>
+    </w:p>
+    <w:p>
+      <w:pPr>
+        <w:pStyle w:val="Akapitzlist"/>
+        <w:numPr>
+          <w:ilvl w:val="0"/>
+          <w:numId w:val="2"/>
+        </w:numPr>
+      </w:pPr>
+      <w:r>
+        <w:t>Wyświetlenie strony z posiadanymi kursami</w:t>
+      </w:r>
+    </w:p>
+    <w:p>
+      <w:pPr>
+        <w:pStyle w:val="Akapitzlist"/>
+        <w:numPr>
+          <w:ilvl w:val="0"/>
+          <w:numId w:val="2"/>
+        </w:numPr>
+      </w:pPr>
+      <w:r>
+        <w:t>Dodawanie kursu</w:t>
+      </w:r>
+    </w:p>
+    <w:p>
+      <w:pPr>
+        <w:pStyle w:val="Akapitzlist"/>
+        <w:numPr>
+          <w:ilvl w:val="0"/>
+          <w:numId w:val="2"/>
+        </w:numPr>
+      </w:pPr>
+      <w:r>
+        <w:t>Usuwanie kursu</w:t>
+      </w:r>
+    </w:p>
+    <w:p>
+      <w:pPr>
+        <w:pStyle w:val="Akapitzlist"/>
+        <w:numPr>
+          <w:ilvl w:val="0"/>
+          <w:numId w:val="2"/>
+        </w:numPr>
+      </w:pPr>
+      <w:r>
+        <w:t>Modyfikacja ról użytkowników</w:t>
+      </w:r>
+    </w:p>
+    <w:p>
+      <w:pPr>
+        <w:pStyle w:val="Akapitzlist"/>
+        <w:numPr>
+          <w:ilvl w:val="0"/>
+          <w:numId w:val="2"/>
+        </w:numPr>
+      </w:pPr>
+      <w:r>
+        <w:t>Blokowanie użytkowników</w:t>
+      </w:r>
+    </w:p>
+    <w:p>
+      <w:pPr>
+        <w:pStyle w:val="Nagwek1"/>
+        <w:rPr>
+          <w:rFonts w:cs="Modern No. 20"/>
+        </w:rPr>
+      </w:pPr>
+      <w:r>
+        <w:t>Diagram przypadków u</w:t>
+      </w:r>
+      <w:r>
+        <w:rPr>
+          <w:rFonts w:ascii="Times New Roman" w:hAnsi="Times New Roman" w:cs="Times New Roman"/>
+        </w:rPr>
+        <w:t>ż</w:t>
+      </w:r>
+      <w:r>
+        <w:rPr>
+          <w:rFonts w:cs="Modern No. 20"/>
+        </w:rPr>
+        <w:t>ycia</w:t>
+      </w:r>
+    </w:p>
+    <w:p>
+      <w:r>
+        <w:rPr>
+          <w:noProof/>
+        </w:rPr>
+        <w:drawing>
+          <wp:inline distT="0" distB="0" distL="0" distR="0">
+            <wp:extent cx="5760720" cy="5209511"/>
+            <wp:effectExtent l="19050" t="0" r="0" b="0"/>
+            <wp:docPr id="4" name="Obraz 4"/>
+            <wp:cNvGraphicFramePr>
+              <a:graphicFrameLocks xmlns:a="http://schemas.openxmlformats.org/drawingml/2006/main" noChangeAspect="1"/>
+            </wp:cNvGraphicFramePr>
+            <a:graphic xmlns:a="http://schemas.openxmlformats.org/drawingml/2006/main">
+              <a:graphicData uri="http://schemas.openxmlformats.org/drawingml/2006/picture">
+                <pic:pic xmlns:pic="http://schemas.openxmlformats.org/drawingml/2006/picture">
+                  <pic:nvPicPr>
+                    <pic:cNvPr id="0" name="Picture 4"/>
+                    <pic:cNvPicPr>
+                      <a:picLocks noChangeAspect="1" noChangeArrowheads="1"/>
+                    </pic:cNvPicPr>
+                  </pic:nvPicPr>
+                  <pic:blipFill>
+                    <a:blip r:embed="rId6"/>
+                    <a:srcRect/>
+                    <a:stretch>
+                      <a:fillRect/>
+                    </a:stretch>
+                  </pic:blipFill>
+                  <pic:spPr bwMode="auto">
+                    <a:xfrm>
+                      <a:off x="0" y="0"/>
+                      <a:ext cx="5760720" cy="5209511"/>
+                    </a:xfrm>
+                    <a:prstGeom prst="rect">
+                      <a:avLst/>
+                    </a:prstGeom>
+                    <a:noFill/>
+                    <a:ln w="9525">
+                      <a:noFill/>
+                      <a:miter lim="800000"/>
+                      <a:headEnd/>
+                      <a:tailEnd/>
+                    </a:ln>
+                  </pic:spPr>
+                </pic:pic>
+              </a:graphicData>
+            </a:graphic>
+          </wp:inline>
+        </w:drawing>
       </w:r>
     </w:p>
     <w:p>
@@ -199,9 +534,155 @@
         <w:pStyle w:val="Podtytu"/>
       </w:pPr>
       <w:r>
+        <w:lastRenderedPageBreak/>
         <w:t>Model danych</w:t>
       </w:r>
     </w:p>
+    <w:p>
+      <w:pPr>
+        <w:pStyle w:val="Nagwek1"/>
+      </w:pPr>
+      <w:r>
+        <w:t>Diagram EDR</w:t>
+      </w:r>
+    </w:p>
+    <w:p>
+      <w:r>
+        <w:rPr>
+          <w:noProof/>
+        </w:rPr>
+        <w:drawing>
+          <wp:inline distT="0" distB="0" distL="0" distR="0">
+            <wp:extent cx="5760720" cy="2048483"/>
+            <wp:effectExtent l="19050" t="0" r="0" b="0"/>
+            <wp:docPr id="7" name="Obraz 7"/>
+            <wp:cNvGraphicFramePr>
+              <a:graphicFrameLocks xmlns:a="http://schemas.openxmlformats.org/drawingml/2006/main" noChangeAspect="1"/>
+            </wp:cNvGraphicFramePr>
+            <a:graphic xmlns:a="http://schemas.openxmlformats.org/drawingml/2006/main">
+              <a:graphicData uri="http://schemas.openxmlformats.org/drawingml/2006/picture">
+                <pic:pic xmlns:pic="http://schemas.openxmlformats.org/drawingml/2006/picture">
+                  <pic:nvPicPr>
+                    <pic:cNvPr id="0" name="Picture 7"/>
+                    <pic:cNvPicPr>
+                      <a:picLocks noChangeAspect="1" noChangeArrowheads="1"/>
+                    </pic:cNvPicPr>
+                  </pic:nvPicPr>
+                  <pic:blipFill>
+                    <a:blip r:embed="rId7"/>
+                    <a:srcRect/>
+                    <a:stretch>
+                      <a:fillRect/>
+                    </a:stretch>
+                  </pic:blipFill>
+                  <pic:spPr bwMode="auto">
+                    <a:xfrm>
+                      <a:off x="0" y="0"/>
+                      <a:ext cx="5760720" cy="2048483"/>
+                    </a:xfrm>
+                    <a:prstGeom prst="rect">
+                      <a:avLst/>
+                    </a:prstGeom>
+                    <a:noFill/>
+                    <a:ln w="9525">
+                      <a:noFill/>
+                      <a:miter lim="800000"/>
+                      <a:headEnd/>
+                      <a:tailEnd/>
+                    </a:ln>
+                  </pic:spPr>
+                </pic:pic>
+              </a:graphicData>
+            </a:graphic>
+          </wp:inline>
+        </w:drawing>
+      </w:r>
+    </w:p>
+    <w:p>
+      <w:r>
+        <w:rPr>
+          <w:b/>
+        </w:rPr>
+        <w:t>USER</w:t>
+      </w:r>
+      <w:r>
+        <w:rPr>
+          <w:b/>
+        </w:rPr>
+        <w:t xml:space="preserve"> </w:t>
+      </w:r>
+      <w:r>
+        <w:t xml:space="preserve">– encja użytkownika, zawierająca jego dane ( tj. imię nazwisko, adres e-mail ). Posiada atrybut „ACTIVE”, sprawdzający czy dany użytkownik ma dostęp do korzystania z usług dostępnych w serwisie </w:t>
+      </w:r>
+      <w:r>
+        <w:t xml:space="preserve">. Ma również atrybut </w:t>
+      </w:r>
+      <w:proofErr w:type="spellStart"/>
+      <w:r>
+        <w:t>ROLE_ID</w:t>
+      </w:r>
+      <w:proofErr w:type="spellEnd"/>
+      <w:r>
+        <w:t>, ponieważ tylko jeden użytkownik może mieć tylko jedną rolę w serwisie, to została połączona jest relacją jeden do jednego z tabelą ROLE.</w:t>
+      </w:r>
+    </w:p>
+    <w:p>
+      <w:r>
+        <w:rPr>
+          <w:b/>
+        </w:rPr>
+        <w:t xml:space="preserve">PRODUCT </w:t>
+      </w:r>
+      <w:r>
+        <w:t>– encja zawierająca informacje o produkcie. Wyróżniającymi się atrybutami są cena produktu oraz film. Znajdziemy również tytuł oraz opis danego kursu. Każdy produkt posiada indywidualny niepowtarzalny identyfikator</w:t>
+      </w:r>
+      <w:r>
+        <w:t xml:space="preserve"> oraz przypisaną kategorię do produktu.</w:t>
+      </w:r>
+      <w:r>
+        <w:t xml:space="preserve"> Jeden produkt może mieć jedną kategorię, więc jest połączona relacją jeden do jednego z tabelą CATEGORY.</w:t>
+      </w:r>
+    </w:p>
+    <w:p>
+      <w:r>
+        <w:rPr>
+          <w:b/>
+        </w:rPr>
+        <w:t xml:space="preserve">CATEGORY </w:t>
+      </w:r>
+      <w:r>
+        <w:t>– tabela zawierająca identyfikator kategorii oraz jej nazwę.</w:t>
+      </w:r>
+    </w:p>
+    <w:p>
+      <w:r>
+        <w:rPr>
+          <w:b/>
+        </w:rPr>
+        <w:t xml:space="preserve">ROLE </w:t>
+      </w:r>
+      <w:r>
+        <w:t xml:space="preserve">– tabela zawierająca identyfikator roli oraz jej nazwę. </w:t>
+      </w:r>
+    </w:p>
+    <w:p>
+      <w:r>
+        <w:rPr>
+          <w:b/>
+        </w:rPr>
+        <w:t xml:space="preserve">USER_PRODUCT_MAP </w:t>
+      </w:r>
+      <w:r>
+        <w:t xml:space="preserve">– encja, która ma za zadanie łączenie produktów z użytkownikiem. </w:t>
+      </w:r>
+      <w:r>
+        <w:t>Łączy użytkownika relacją jeden do wielu</w:t>
+      </w:r>
+      <w:r>
+        <w:t>, a relacja z produktem to wiele do jednego, bo jeden użytkownik może zakupić wiele produktów</w:t>
+      </w:r>
+    </w:p>
+    <w:p/>
     <w:p>
       <w:pPr>
         <w:pStyle w:val="Podtytu"/>
@@ -223,6 +704,232 @@
 <file path=word/numbering.xml><?xml version="1.0" encoding="utf-8"?>
 <w:numbering xmlns:ve="http://schemas.openxmlformats.org/markup-compatibility/2006" xmlns:o="urn:schemas-microsoft-com:office:office" xmlns:r="http://schemas.openxmlformats.org/officeDocument/2006/relationships" xmlns:m="http://schemas.openxmlformats.org/officeDocument/2006/math" xmlns:v="urn:schemas-microsoft-com:vml" xmlns:wp="http://schemas.openxmlformats.org/drawingml/2006/wordprocessingDrawing" xmlns:w10="urn:schemas-microsoft-com:office:word" xmlns:w="http://schemas.openxmlformats.org/wordprocessingml/2006/main" xmlns:wne="http://schemas.microsoft.com/office/word/2006/wordml">
   <w:abstractNum w:abstractNumId="0">
+    <w:nsid w:val="092922FF"/>
+    <w:multiLevelType w:val="hybridMultilevel"/>
+    <w:tmpl w:val="A072C2BE"/>
+    <w:lvl w:ilvl="0" w:tplc="04150001">
+      <w:start w:val="1"/>
+      <w:numFmt w:val="bullet"/>
+      <w:lvlText w:val=""/>
+      <w:lvlJc w:val="left"/>
+      <w:pPr>
+        <w:ind w:left="720" w:hanging="360"/>
+      </w:pPr>
+      <w:rPr>
+        <w:rFonts w:ascii="Symbol" w:hAnsi="Symbol" w:hint="default"/>
+      </w:rPr>
+    </w:lvl>
+    <w:lvl w:ilvl="1" w:tplc="04150003">
+      <w:start w:val="1"/>
+      <w:numFmt w:val="bullet"/>
+      <w:lvlText w:val="o"/>
+      <w:lvlJc w:val="left"/>
+      <w:pPr>
+        <w:ind w:left="1440" w:hanging="360"/>
+      </w:pPr>
+      <w:rPr>
+        <w:rFonts w:ascii="Courier New" w:hAnsi="Courier New" w:cs="Courier New" w:hint="default"/>
+      </w:rPr>
+    </w:lvl>
+    <w:lvl w:ilvl="2" w:tplc="04150005" w:tentative="1">
+      <w:start w:val="1"/>
+      <w:numFmt w:val="bullet"/>
+      <w:lvlText w:val=""/>
+      <w:lvlJc w:val="left"/>
+      <w:pPr>
+        <w:ind w:left="2160" w:hanging="360"/>
+      </w:pPr>
+      <w:rPr>
+        <w:rFonts w:ascii="Wingdings" w:hAnsi="Wingdings" w:hint="default"/>
+      </w:rPr>
+    </w:lvl>
+    <w:lvl w:ilvl="3" w:tplc="04150001" w:tentative="1">
+      <w:start w:val="1"/>
+      <w:numFmt w:val="bullet"/>
+      <w:lvlText w:val=""/>
+      <w:lvlJc w:val="left"/>
+      <w:pPr>
+        <w:ind w:left="2880" w:hanging="360"/>
+      </w:pPr>
+      <w:rPr>
+        <w:rFonts w:ascii="Symbol" w:hAnsi="Symbol" w:hint="default"/>
+      </w:rPr>
+    </w:lvl>
+    <w:lvl w:ilvl="4" w:tplc="04150003" w:tentative="1">
+      <w:start w:val="1"/>
+      <w:numFmt w:val="bullet"/>
+      <w:lvlText w:val="o"/>
+      <w:lvlJc w:val="left"/>
+      <w:pPr>
+        <w:ind w:left="3600" w:hanging="360"/>
+      </w:pPr>
+      <w:rPr>
+        <w:rFonts w:ascii="Courier New" w:hAnsi="Courier New" w:cs="Courier New" w:hint="default"/>
+      </w:rPr>
+    </w:lvl>
+    <w:lvl w:ilvl="5" w:tplc="04150005" w:tentative="1">
+      <w:start w:val="1"/>
+      <w:numFmt w:val="bullet"/>
+      <w:lvlText w:val=""/>
+      <w:lvlJc w:val="left"/>
+      <w:pPr>
+        <w:ind w:left="4320" w:hanging="360"/>
+      </w:pPr>
+      <w:rPr>
+        <w:rFonts w:ascii="Wingdings" w:hAnsi="Wingdings" w:hint="default"/>
+      </w:rPr>
+    </w:lvl>
+    <w:lvl w:ilvl="6" w:tplc="04150001" w:tentative="1">
+      <w:start w:val="1"/>
+      <w:numFmt w:val="bullet"/>
+      <w:lvlText w:val=""/>
+      <w:lvlJc w:val="left"/>
+      <w:pPr>
+        <w:ind w:left="5040" w:hanging="360"/>
+      </w:pPr>
+      <w:rPr>
+        <w:rFonts w:ascii="Symbol" w:hAnsi="Symbol" w:hint="default"/>
+      </w:rPr>
+    </w:lvl>
+    <w:lvl w:ilvl="7" w:tplc="04150003" w:tentative="1">
+      <w:start w:val="1"/>
+      <w:numFmt w:val="bullet"/>
+      <w:lvlText w:val="o"/>
+      <w:lvlJc w:val="left"/>
+      <w:pPr>
+        <w:ind w:left="5760" w:hanging="360"/>
+      </w:pPr>
+      <w:rPr>
+        <w:rFonts w:ascii="Courier New" w:hAnsi="Courier New" w:cs="Courier New" w:hint="default"/>
+      </w:rPr>
+    </w:lvl>
+    <w:lvl w:ilvl="8" w:tplc="04150005" w:tentative="1">
+      <w:start w:val="1"/>
+      <w:numFmt w:val="bullet"/>
+      <w:lvlText w:val=""/>
+      <w:lvlJc w:val="left"/>
+      <w:pPr>
+        <w:ind w:left="6480" w:hanging="360"/>
+      </w:pPr>
+      <w:rPr>
+        <w:rFonts w:ascii="Wingdings" w:hAnsi="Wingdings" w:hint="default"/>
+      </w:rPr>
+    </w:lvl>
+  </w:abstractNum>
+  <w:abstractNum w:abstractNumId="1">
+    <w:nsid w:val="6AE063E0"/>
+    <w:multiLevelType w:val="hybridMultilevel"/>
+    <w:tmpl w:val="B458321A"/>
+    <w:lvl w:ilvl="0" w:tplc="04150001">
+      <w:start w:val="1"/>
+      <w:numFmt w:val="bullet"/>
+      <w:lvlText w:val=""/>
+      <w:lvlJc w:val="left"/>
+      <w:pPr>
+        <w:ind w:left="720" w:hanging="360"/>
+      </w:pPr>
+      <w:rPr>
+        <w:rFonts w:ascii="Symbol" w:hAnsi="Symbol" w:hint="default"/>
+      </w:rPr>
+    </w:lvl>
+    <w:lvl w:ilvl="1" w:tplc="04150003">
+      <w:start w:val="1"/>
+      <w:numFmt w:val="bullet"/>
+      <w:lvlText w:val="o"/>
+      <w:lvlJc w:val="left"/>
+      <w:pPr>
+        <w:ind w:left="1440" w:hanging="360"/>
+      </w:pPr>
+      <w:rPr>
+        <w:rFonts w:ascii="Courier New" w:hAnsi="Courier New" w:cs="Courier New" w:hint="default"/>
+      </w:rPr>
+    </w:lvl>
+    <w:lvl w:ilvl="2" w:tplc="04150005" w:tentative="1">
+      <w:start w:val="1"/>
+      <w:numFmt w:val="bullet"/>
+      <w:lvlText w:val=""/>
+      <w:lvlJc w:val="left"/>
+      <w:pPr>
+        <w:ind w:left="2160" w:hanging="360"/>
+      </w:pPr>
+      <w:rPr>
+        <w:rFonts w:ascii="Wingdings" w:hAnsi="Wingdings" w:hint="default"/>
+      </w:rPr>
+    </w:lvl>
+    <w:lvl w:ilvl="3" w:tplc="04150001" w:tentative="1">
+      <w:start w:val="1"/>
+      <w:numFmt w:val="bullet"/>
+      <w:lvlText w:val=""/>
+      <w:lvlJc w:val="left"/>
+      <w:pPr>
+        <w:ind w:left="2880" w:hanging="360"/>
+      </w:pPr>
+      <w:rPr>
+        <w:rFonts w:ascii="Symbol" w:hAnsi="Symbol" w:hint="default"/>
+      </w:rPr>
+    </w:lvl>
+    <w:lvl w:ilvl="4" w:tplc="04150003" w:tentative="1">
+      <w:start w:val="1"/>
+      <w:numFmt w:val="bullet"/>
+      <w:lvlText w:val="o"/>
+      <w:lvlJc w:val="left"/>
+      <w:pPr>
+        <w:ind w:left="3600" w:hanging="360"/>
+      </w:pPr>
+      <w:rPr>
+        <w:rFonts w:ascii="Courier New" w:hAnsi="Courier New" w:cs="Courier New" w:hint="default"/>
+      </w:rPr>
+    </w:lvl>
+    <w:lvl w:ilvl="5" w:tplc="04150005" w:tentative="1">
+      <w:start w:val="1"/>
+      <w:numFmt w:val="bullet"/>
+      <w:lvlText w:val=""/>
+      <w:lvlJc w:val="left"/>
+      <w:pPr>
+        <w:ind w:left="4320" w:hanging="360"/>
+      </w:pPr>
+      <w:rPr>
+        <w:rFonts w:ascii="Wingdings" w:hAnsi="Wingdings" w:hint="default"/>
+      </w:rPr>
+    </w:lvl>
+    <w:lvl w:ilvl="6" w:tplc="04150001" w:tentative="1">
+      <w:start w:val="1"/>
+      <w:numFmt w:val="bullet"/>
+      <w:lvlText w:val=""/>
+      <w:lvlJc w:val="left"/>
+      <w:pPr>
+        <w:ind w:left="5040" w:hanging="360"/>
+      </w:pPr>
+      <w:rPr>
+        <w:rFonts w:ascii="Symbol" w:hAnsi="Symbol" w:hint="default"/>
+      </w:rPr>
+    </w:lvl>
+    <w:lvl w:ilvl="7" w:tplc="04150003" w:tentative="1">
+      <w:start w:val="1"/>
+      <w:numFmt w:val="bullet"/>
+      <w:lvlText w:val="o"/>
+      <w:lvlJc w:val="left"/>
+      <w:pPr>
+        <w:ind w:left="5760" w:hanging="360"/>
+      </w:pPr>
+      <w:rPr>
+        <w:rFonts w:ascii="Courier New" w:hAnsi="Courier New" w:cs="Courier New" w:hint="default"/>
+      </w:rPr>
+    </w:lvl>
+    <w:lvl w:ilvl="8" w:tplc="04150005" w:tentative="1">
+      <w:start w:val="1"/>
+      <w:numFmt w:val="bullet"/>
+      <w:lvlText w:val=""/>
+      <w:lvlJc w:val="left"/>
+      <w:pPr>
+        <w:ind w:left="6480" w:hanging="360"/>
+      </w:pPr>
+      <w:rPr>
+        <w:rFonts w:ascii="Wingdings" w:hAnsi="Wingdings" w:hint="default"/>
+      </w:rPr>
+    </w:lvl>
+  </w:abstractNum>
+  <w:abstractNum w:abstractNumId="2">
     <w:nsid w:val="78290757"/>
     <w:multiLevelType w:val="hybridMultilevel"/>
     <w:tmpl w:val="CCC2D072"/>
@@ -312,7 +1019,13 @@
     </w:lvl>
   </w:abstractNum>
   <w:num w:numId="1">
+    <w:abstractNumId w:val="2"/>
+  </w:num>
+  <w:num w:numId="2">
     <w:abstractNumId w:val="0"/>
+  </w:num>
+  <w:num w:numId="3">
+    <w:abstractNumId w:val="1"/>
   </w:num>
 </w:numbering>
 </file>
@@ -478,6 +1191,52 @@
     <w:qFormat/>
     <w:rsid w:val="00110CAF"/>
   </w:style>
+  <w:style w:type="paragraph" w:styleId="Nagwek1">
+    <w:name w:val="heading 1"/>
+    <w:basedOn w:val="Normalny"/>
+    <w:next w:val="Normalny"/>
+    <w:link w:val="Nagwek1Znak"/>
+    <w:uiPriority w:val="9"/>
+    <w:qFormat/>
+    <w:rsid w:val="00AC097D"/>
+    <w:pPr>
+      <w:keepNext/>
+      <w:keepLines/>
+      <w:spacing w:before="480" w:after="120"/>
+      <w:outlineLvl w:val="0"/>
+    </w:pPr>
+    <w:rPr>
+      <w:rFonts w:ascii="Modern No. 20" w:eastAsiaTheme="majorEastAsia" w:hAnsi="Modern No. 20" w:cstheme="majorBidi"/>
+      <w:bCs/>
+      <w:color w:val="000000" w:themeColor="text1"/>
+      <w:sz w:val="28"/>
+      <w:szCs w:val="28"/>
+    </w:rPr>
+  </w:style>
+  <w:style w:type="paragraph" w:styleId="Nagwek2">
+    <w:name w:val="heading 2"/>
+    <w:basedOn w:val="Normalny"/>
+    <w:next w:val="Normalny"/>
+    <w:link w:val="Nagwek2Znak"/>
+    <w:uiPriority w:val="9"/>
+    <w:unhideWhenUsed/>
+    <w:qFormat/>
+    <w:rsid w:val="00AC097D"/>
+    <w:pPr>
+      <w:keepNext/>
+      <w:keepLines/>
+      <w:spacing w:before="200" w:after="0"/>
+      <w:outlineLvl w:val="1"/>
+    </w:pPr>
+    <w:rPr>
+      <w:rFonts w:asciiTheme="majorHAnsi" w:eastAsiaTheme="majorEastAsia" w:hAnsiTheme="majorHAnsi" w:cstheme="majorBidi"/>
+      <w:b/>
+      <w:bCs/>
+      <w:color w:val="4F81BD" w:themeColor="accent1"/>
+      <w:sz w:val="26"/>
+      <w:szCs w:val="26"/>
+    </w:rPr>
+  </w:style>
   <w:style w:type="character" w:default="1" w:styleId="Domylnaczcionkaakapitu">
     <w:name w:val="Default Paragraph Font"/>
     <w:uiPriority w:val="1"/>
@@ -524,7 +1283,7 @@
     <w:link w:val="PodtytuZnak"/>
     <w:uiPriority w:val="11"/>
     <w:qFormat/>
-    <w:rsid w:val="005877FF"/>
+    <w:rsid w:val="00AC097D"/>
     <w:pPr>
       <w:numPr>
         <w:ilvl w:val="1"/>
@@ -535,7 +1294,7 @@
       <w:rFonts w:ascii="Modern No. 20" w:eastAsiaTheme="majorEastAsia" w:hAnsi="Modern No. 20" w:cstheme="majorBidi"/>
       <w:iCs/>
       <w:spacing w:val="15"/>
-      <w:sz w:val="32"/>
+      <w:sz w:val="36"/>
       <w:szCs w:val="24"/>
     </w:rPr>
   </w:style>
@@ -544,12 +1303,12 @@
     <w:basedOn w:val="Domylnaczcionkaakapitu"/>
     <w:link w:val="Podtytu"/>
     <w:uiPriority w:val="11"/>
-    <w:rsid w:val="005877FF"/>
+    <w:rsid w:val="00AC097D"/>
     <w:rPr>
       <w:rFonts w:ascii="Modern No. 20" w:eastAsiaTheme="majorEastAsia" w:hAnsi="Modern No. 20" w:cstheme="majorBidi"/>
       <w:iCs/>
       <w:spacing w:val="15"/>
-      <w:sz w:val="32"/>
+      <w:sz w:val="36"/>
       <w:szCs w:val="24"/>
     </w:rPr>
   </w:style>
@@ -601,6 +1360,65 @@
       <w:bCs/>
       <w:smallCaps/>
       <w:spacing w:val="5"/>
+    </w:rPr>
+  </w:style>
+  <w:style w:type="paragraph" w:styleId="Tekstdymka">
+    <w:name w:val="Balloon Text"/>
+    <w:basedOn w:val="Normalny"/>
+    <w:link w:val="TekstdymkaZnak"/>
+    <w:uiPriority w:val="99"/>
+    <w:semiHidden/>
+    <w:unhideWhenUsed/>
+    <w:rsid w:val="00906BD8"/>
+    <w:pPr>
+      <w:spacing w:after="0" w:line="240" w:lineRule="auto"/>
+    </w:pPr>
+    <w:rPr>
+      <w:rFonts w:ascii="Tahoma" w:hAnsi="Tahoma" w:cs="Tahoma"/>
+      <w:sz w:val="16"/>
+      <w:szCs w:val="16"/>
+    </w:rPr>
+  </w:style>
+  <w:style w:type="character" w:customStyle="1" w:styleId="TekstdymkaZnak">
+    <w:name w:val="Tekst dymka Znak"/>
+    <w:basedOn w:val="Domylnaczcionkaakapitu"/>
+    <w:link w:val="Tekstdymka"/>
+    <w:uiPriority w:val="99"/>
+    <w:semiHidden/>
+    <w:rsid w:val="00906BD8"/>
+    <w:rPr>
+      <w:rFonts w:ascii="Tahoma" w:hAnsi="Tahoma" w:cs="Tahoma"/>
+      <w:sz w:val="16"/>
+      <w:szCs w:val="16"/>
+    </w:rPr>
+  </w:style>
+  <w:style w:type="character" w:customStyle="1" w:styleId="Nagwek1Znak">
+    <w:name w:val="Nagłówek 1 Znak"/>
+    <w:basedOn w:val="Domylnaczcionkaakapitu"/>
+    <w:link w:val="Nagwek1"/>
+    <w:uiPriority w:val="9"/>
+    <w:rsid w:val="00AC097D"/>
+    <w:rPr>
+      <w:rFonts w:ascii="Modern No. 20" w:eastAsiaTheme="majorEastAsia" w:hAnsi="Modern No. 20" w:cstheme="majorBidi"/>
+      <w:bCs/>
+      <w:color w:val="000000" w:themeColor="text1"/>
+      <w:sz w:val="28"/>
+      <w:szCs w:val="28"/>
+    </w:rPr>
+  </w:style>
+  <w:style w:type="character" w:customStyle="1" w:styleId="Nagwek2Znak">
+    <w:name w:val="Nagłówek 2 Znak"/>
+    <w:basedOn w:val="Domylnaczcionkaakapitu"/>
+    <w:link w:val="Nagwek2"/>
+    <w:uiPriority w:val="9"/>
+    <w:rsid w:val="00AC097D"/>
+    <w:rPr>
+      <w:rFonts w:asciiTheme="majorHAnsi" w:eastAsiaTheme="majorEastAsia" w:hAnsiTheme="majorHAnsi" w:cstheme="majorBidi"/>
+      <w:b/>
+      <w:bCs/>
+      <w:color w:val="4F81BD" w:themeColor="accent1"/>
+      <w:sz w:val="26"/>
+      <w:szCs w:val="26"/>
     </w:rPr>
   </w:style>
 </w:styles>

</xml_diff>